<commit_message>
New translations email t-1 [template] partner email – if rsvp no.docx (Korean)
</commit_message>
<xml_diff>
--- a/public/email/crowdin/translations/ko/Email T-1 [TEMPLATE] Partner email – if RSVP no.docx
+++ b/public/email/crowdin/translations/ko/Email T-1 [TEMPLATE] Partner email – if RSVP no.docx
@@ -16,14 +16,14 @@
             <w:color w:val="1155cc"/>
             <w:u w:val="single"/>
           </w:rPr>
-          <w:t>English</w:t>
+          <w:t>영어</w:t>
         </w:r>
       </w:hyperlink>
       <w:r>
         <w:rPr>
           <w:color w:val="ff0000"/>
         </w:rPr>
-        <w:t xml:space="preserve"> / Portuguese / French / Thai / Vietnamese / Spanish</w:t>
+        <w:t xml:space="preserve"> / 포르투갈어 / 프랑스어 / 태국어 / 베트남어 / 스페인어</w:t>
       </w:r>
     </w:p>
     <w:p>
@@ -45,7 +45,7 @@
         <w:pStyle w:val="P68B1DB1-Normal2"/>
       </w:pPr>
       <w:r>
-        <w:t>English</w:t>
+        <w:t>영어</w:t>
       </w:r>
     </w:p>
     <w:p/>
@@ -93,7 +93,7 @@
               <w:rPr>
                 <w:b w:val="1"/>
               </w:rPr>
-              <w:t>Brief</w:t>
+              <w:t xml:space="preserve">간단한 설명</w:t>
             </w:r>
             <w:r>
               <w:t>:</w:t>
@@ -105,7 +105,7 @@
               <w:spacing w:line="240" w:lineRule="auto"/>
             </w:pPr>
             <w:r>
-              <w:t xml:space="preserve">An email sent to partners in the target country who have RSVPed no. It will be sent via customer.io</w:t>
+              <w:t xml:space="preserve">RSVP에서 '아니오'로 응답한 초청된 파트너에게 발송되는 이메일입니다. It will be sent via customer.io</w:t>
             </w:r>
           </w:p>
           <w:p>
@@ -123,7 +123,7 @@
               <w:rPr>
                 <w:b w:val="1"/>
               </w:rPr>
-              <w:t xml:space="preserve">Target audience</w:t>
+              <w:t xml:space="preserve">대상 청중</w:t>
             </w:r>
             <w:r>
               <w:t>:</w:t>
@@ -135,7 +135,7 @@
               <w:spacing w:line="240" w:lineRule="auto"/>
             </w:pPr>
             <w:r>
-              <w:t xml:space="preserve">Invited partners who RSVP no</w:t>
+              <w:t xml:space="preserve">RSVP에서 '아니오'로 응답한 초청된 파트너</w:t>
             </w:r>
           </w:p>
         </w:tc>
@@ -182,31 +182,25 @@
         <w:pStyle w:val="P68B1DB1-Normal3"/>
       </w:pPr>
       <w:r>
-        <w:t xml:space="preserve">We’ll miss you at the </w:t>
-      </w:r>
-      <w:r>
         <w:rPr>
           <w:highlight w:val="yellow"/>
         </w:rPr>
         <w:t xml:space="preserve">[EVENT NAME]</w:t>
       </w:r>
       <w:r>
-        <w:t>!</w:t>
+        <w:t xml:space="preserve">에서 당신이 그립습니다!</w:t>
       </w:r>
     </w:p>
     <w:p/>
     <w:p>
       <w:r>
-        <w:t xml:space="preserve">Dear </w:t>
-      </w:r>
-      <w:r>
         <w:rPr>
           <w:highlight w:val="yellow"/>
         </w:rPr>
         <w:t xml:space="preserve">[PARTNER NAME]</w:t>
       </w:r>
       <w:r>
-        <w:t xml:space="preserve">, </w:t>
+        <w:t xml:space="preserve"> 님, 안녕하세요 </w:t>
       </w:r>
     </w:p>
     <w:p/>
@@ -215,7 +209,7 @@
         <w:spacing w:after="200" w:lineRule="auto"/>
       </w:pPr>
       <w:r>
-        <w:t xml:space="preserve">Thank you for taking the time to respond to our invitation to the upcoming </w:t>
+        <w:t xml:space="preserve">다가오는 </w:t>
       </w:r>
       <w:r>
         <w:rPr>
@@ -224,7 +218,7 @@
         <w:t xml:space="preserve">[EVENT NAME]</w:t>
       </w:r>
       <w:r>
-        <w:t xml:space="preserve">. We were really looking forward to seeing you there.</w:t>
+        <w:t xml:space="preserve">에 대한 초대에 응답해 주셔서 감사합니다. 행사장에서 만나 뵙기를 기대했었습니다.</w:t>
       </w:r>
     </w:p>
     <w:p>
@@ -232,7 +226,7 @@
         <w:spacing w:after="200" w:lineRule="auto"/>
       </w:pPr>
       <w:r>
-        <w:t xml:space="preserve">Even though we’re disappointed we can’t meet you, we understand that scheduling conflicts and other commitments sometimes come up. </w:t>
+        <w:t xml:space="preserve">Even though we’re disappointed we can’t meet you, we understand that scheduling conflicts and other commitments sometimes come up.</w:t>
       </w:r>
     </w:p>
     <w:p>
@@ -240,7 +234,7 @@
         <w:spacing w:after="200" w:lineRule="auto"/>
       </w:pPr>
       <w:r>
-        <w:t xml:space="preserve">If you’re comfortable sharing it with us, we’d like to know why you responded no. Please reply to this email as your feedback could help us make improvements in our event planning processes and better serve you in the future.</w:t>
+        <w:t xml:space="preserve">편하시면, 왜 '아니오'로 응답하셨는지 알고 싶습니다. 이 이메일에 회신해 주시면 귀하의 피드백이 향후 행사 기획 프로세스를 개선하고 저희가 더 나은 서비스를 제공하는 데 도움이 될 수 있습니다.</w:t>
       </w:r>
     </w:p>
     <w:p>
@@ -248,7 +242,7 @@
         <w:spacing w:after="200" w:lineRule="auto"/>
       </w:pPr>
       <w:r>
-        <w:t xml:space="preserve">We hope to see you at our future events. </w:t>
+        <w:t xml:space="preserve">We hope to see you at our future events.</w:t>
       </w:r>
     </w:p>
     <w:p>
@@ -281,7 +275,7 @@
         </w:r>
       </w:hyperlink>
       <w:r>
-        <w:t xml:space="preserve">. </w:t>
+        <w:t>.</w:t>
       </w:r>
     </w:p>
     <w:p>
@@ -289,7 +283,7 @@
         <w:spacing w:after="200" w:lineRule="auto"/>
       </w:pPr>
       <w:r>
-        <w:t xml:space="preserve">If you have any questions, please contact your country manager, </w:t>
+        <w:t xml:space="preserve">궁금하신 사항은, </w:t>
       </w:r>
       <w:r>
         <w:rPr>
@@ -298,7 +292,7 @@
         <w:t>[NAME]</w:t>
       </w:r>
       <w:r>
-        <w:t xml:space="preserve">, at </w:t>
+        <w:t xml:space="preserve"> 국가 담당자에게 </w:t>
       </w:r>
       <w:r>
         <w:rPr>
@@ -307,7 +301,7 @@
         <w:t xml:space="preserve">[EMAIL ADDRESS]</w:t>
       </w:r>
       <w:r>
-        <w:t xml:space="preserve"> or </w:t>
+        <w:t xml:space="preserve"> 또는 </w:t>
       </w:r>
       <w:r>
         <w:rPr>
@@ -316,7 +310,7 @@
         <w:t xml:space="preserve">[WHATSAPP NO]</w:t>
       </w:r>
       <w:r>
-        <w:t xml:space="preserve"> (WhatsApp). </w:t>
+        <w:t xml:space="preserve"> (WhatsApp)으로 연락해 주시기 바랍니다. </w:t>
       </w:r>
       <w:commentRangeEnd w:id="0"/>
       <w:r>
@@ -369,7 +363,7 @@
         <w:pStyle w:val="P68B1DB1-Normal4"/>
       </w:pPr>
       <w:r>
-        <w:t xml:space="preserve">choose either one</w:t>
+        <w:t xml:space="preserve">하나를 선택하세요</w:t>
       </w:r>
     </w:p>
   </w:comment>

</xml_diff>